<commit_message>
Added headers and footers in word processing documents with the file name to determine the base document
</commit_message>
<xml_diff>
--- a/DocxConcat.Tests/TestFiles/Word 2013/01.docx
+++ b/DocxConcat.Tests/TestFiles/Word 2013/01.docx
@@ -110,10 +110,14 @@
       <w:r>
         <w:t xml:space="preserve"> получил много версий. Некоторые версии появились по ошибке, некоторые - намеренно (например, юмористические варианты).</w:t>
       </w:r>
-      <w:bookmarkStart w:id="0" w:name="_GoBack"/>
-      <w:bookmarkEnd w:id="0"/>
     </w:p>
     <w:sectPr>
+      <w:headerReference w:type="even" r:id="rId6"/>
+      <w:headerReference w:type="default" r:id="rId7"/>
+      <w:footerReference w:type="even" r:id="rId8"/>
+      <w:footerReference w:type="default" r:id="rId9"/>
+      <w:headerReference w:type="first" r:id="rId10"/>
+      <w:footerReference w:type="first" r:id="rId11"/>
       <w:pgSz w:w="11906" w:h="16838"/>
       <w:pgMar w:top="1134" w:right="850" w:bottom="1134" w:left="1701" w:header="708" w:footer="708" w:gutter="0"/>
       <w:cols w:space="708"/>
@@ -121,6 +125,127 @@
     </w:sectPr>
   </w:body>
 </w:document>
+</file>
+
+<file path=word/endnotes.xml><?xml version="1.0" encoding="utf-8"?>
+<w:endnotes xmlns:wpc="http://schemas.microsoft.com/office/word/2010/wordprocessingCanvas" xmlns:mc="http://schemas.openxmlformats.org/markup-compatibility/2006" xmlns:o="urn:schemas-microsoft-com:office:office" xmlns:r="http://schemas.openxmlformats.org/officeDocument/2006/relationships" xmlns:m="http://schemas.openxmlformats.org/officeDocument/2006/math" xmlns:v="urn:schemas-microsoft-com:vml" xmlns:wp14="http://schemas.microsoft.com/office/word/2010/wordprocessingDrawing" xmlns:wp="http://schemas.openxmlformats.org/drawingml/2006/wordprocessingDrawing" xmlns:w10="urn:schemas-microsoft-com:office:word" xmlns:w="http://schemas.openxmlformats.org/wordprocessingml/2006/main" xmlns:w14="http://schemas.microsoft.com/office/word/2010/wordml" xmlns:w15="http://schemas.microsoft.com/office/word/2012/wordml" xmlns:wpg="http://schemas.microsoft.com/office/word/2010/wordprocessingGroup" xmlns:wpi="http://schemas.microsoft.com/office/word/2010/wordprocessingInk" xmlns:wne="http://schemas.microsoft.com/office/word/2006/wordml" xmlns:wps="http://schemas.microsoft.com/office/word/2010/wordprocessingShape" mc:Ignorable="w14 w15 wp14">
+  <w:endnote w:type="separator" w:id="-1">
+    <w:p>
+      <w:pPr>
+        <w:spacing w:after="0" w:line="240" w:lineRule="auto"/>
+      </w:pPr>
+      <w:r>
+        <w:separator/>
+      </w:r>
+    </w:p>
+  </w:endnote>
+  <w:endnote w:type="continuationSeparator" w:id="0">
+    <w:p>
+      <w:pPr>
+        <w:spacing w:after="0" w:line="240" w:lineRule="auto"/>
+      </w:pPr>
+      <w:r>
+        <w:continuationSeparator/>
+      </w:r>
+    </w:p>
+  </w:endnote>
+</w:endnotes>
+</file>
+
+<file path=word/footer1.xml><?xml version="1.0" encoding="utf-8"?>
+<w:ftr xmlns:wpc="http://schemas.microsoft.com/office/word/2010/wordprocessingCanvas" xmlns:mc="http://schemas.openxmlformats.org/markup-compatibility/2006" xmlns:o="urn:schemas-microsoft-com:office:office" xmlns:r="http://schemas.openxmlformats.org/officeDocument/2006/relationships" xmlns:m="http://schemas.openxmlformats.org/officeDocument/2006/math" xmlns:v="urn:schemas-microsoft-com:vml" xmlns:wp14="http://schemas.microsoft.com/office/word/2010/wordprocessingDrawing" xmlns:wp="http://schemas.openxmlformats.org/drawingml/2006/wordprocessingDrawing" xmlns:w10="urn:schemas-microsoft-com:office:word" xmlns:w="http://schemas.openxmlformats.org/wordprocessingml/2006/main" xmlns:w14="http://schemas.microsoft.com/office/word/2010/wordml" xmlns:w15="http://schemas.microsoft.com/office/word/2012/wordml" xmlns:wpg="http://schemas.microsoft.com/office/word/2010/wordprocessingGroup" xmlns:wpi="http://schemas.microsoft.com/office/word/2010/wordprocessingInk" xmlns:wne="http://schemas.microsoft.com/office/word/2006/wordml" xmlns:wps="http://schemas.microsoft.com/office/word/2010/wordprocessingShape" mc:Ignorable="w14 w15 wp14">
+  <w:p>
+    <w:pPr>
+      <w:pStyle w:val="a5"/>
+    </w:pPr>
+  </w:p>
+</w:ftr>
+</file>
+
+<file path=word/footer2.xml><?xml version="1.0" encoding="utf-8"?>
+<w:ftr xmlns:wpc="http://schemas.microsoft.com/office/word/2010/wordprocessingCanvas" xmlns:mc="http://schemas.openxmlformats.org/markup-compatibility/2006" xmlns:o="urn:schemas-microsoft-com:office:office" xmlns:r="http://schemas.openxmlformats.org/officeDocument/2006/relationships" xmlns:m="http://schemas.openxmlformats.org/officeDocument/2006/math" xmlns:v="urn:schemas-microsoft-com:vml" xmlns:wp14="http://schemas.microsoft.com/office/word/2010/wordprocessingDrawing" xmlns:wp="http://schemas.openxmlformats.org/drawingml/2006/wordprocessingDrawing" xmlns:w10="urn:schemas-microsoft-com:office:word" xmlns:w="http://schemas.openxmlformats.org/wordprocessingml/2006/main" xmlns:w14="http://schemas.microsoft.com/office/word/2010/wordml" xmlns:w15="http://schemas.microsoft.com/office/word/2012/wordml" xmlns:wpg="http://schemas.microsoft.com/office/word/2010/wordprocessingGroup" xmlns:wpi="http://schemas.microsoft.com/office/word/2010/wordprocessingInk" xmlns:wne="http://schemas.microsoft.com/office/word/2006/wordml" xmlns:wps="http://schemas.microsoft.com/office/word/2010/wordprocessingShape" mc:Ignorable="w14 w15 wp14">
+  <w:p>
+    <w:pPr>
+      <w:pStyle w:val="a5"/>
+    </w:pPr>
+  </w:p>
+</w:ftr>
+</file>
+
+<file path=word/footer3.xml><?xml version="1.0" encoding="utf-8"?>
+<w:ftr xmlns:wpc="http://schemas.microsoft.com/office/word/2010/wordprocessingCanvas" xmlns:mc="http://schemas.openxmlformats.org/markup-compatibility/2006" xmlns:o="urn:schemas-microsoft-com:office:office" xmlns:r="http://schemas.openxmlformats.org/officeDocument/2006/relationships" xmlns:m="http://schemas.openxmlformats.org/officeDocument/2006/math" xmlns:v="urn:schemas-microsoft-com:vml" xmlns:wp14="http://schemas.microsoft.com/office/word/2010/wordprocessingDrawing" xmlns:wp="http://schemas.openxmlformats.org/drawingml/2006/wordprocessingDrawing" xmlns:w10="urn:schemas-microsoft-com:office:word" xmlns:w="http://schemas.openxmlformats.org/wordprocessingml/2006/main" xmlns:w14="http://schemas.microsoft.com/office/word/2010/wordml" xmlns:w15="http://schemas.microsoft.com/office/word/2012/wordml" xmlns:wpg="http://schemas.microsoft.com/office/word/2010/wordprocessingGroup" xmlns:wpi="http://schemas.microsoft.com/office/word/2010/wordprocessingInk" xmlns:wne="http://schemas.microsoft.com/office/word/2006/wordml" xmlns:wps="http://schemas.microsoft.com/office/word/2010/wordprocessingShape" mc:Ignorable="w14 w15 wp14">
+  <w:p>
+    <w:pPr>
+      <w:pStyle w:val="a5"/>
+    </w:pPr>
+  </w:p>
+</w:ftr>
+</file>
+
+<file path=word/footnotes.xml><?xml version="1.0" encoding="utf-8"?>
+<w:footnotes xmlns:wpc="http://schemas.microsoft.com/office/word/2010/wordprocessingCanvas" xmlns:mc="http://schemas.openxmlformats.org/markup-compatibility/2006" xmlns:o="urn:schemas-microsoft-com:office:office" xmlns:r="http://schemas.openxmlformats.org/officeDocument/2006/relationships" xmlns:m="http://schemas.openxmlformats.org/officeDocument/2006/math" xmlns:v="urn:schemas-microsoft-com:vml" xmlns:wp14="http://schemas.microsoft.com/office/word/2010/wordprocessingDrawing" xmlns:wp="http://schemas.openxmlformats.org/drawingml/2006/wordprocessingDrawing" xmlns:w10="urn:schemas-microsoft-com:office:word" xmlns:w="http://schemas.openxmlformats.org/wordprocessingml/2006/main" xmlns:w14="http://schemas.microsoft.com/office/word/2010/wordml" xmlns:w15="http://schemas.microsoft.com/office/word/2012/wordml" xmlns:wpg="http://schemas.microsoft.com/office/word/2010/wordprocessingGroup" xmlns:wpi="http://schemas.microsoft.com/office/word/2010/wordprocessingInk" xmlns:wne="http://schemas.microsoft.com/office/word/2006/wordml" xmlns:wps="http://schemas.microsoft.com/office/word/2010/wordprocessingShape" mc:Ignorable="w14 w15 wp14">
+  <w:footnote w:type="separator" w:id="-1">
+    <w:p>
+      <w:pPr>
+        <w:spacing w:after="0" w:line="240" w:lineRule="auto"/>
+      </w:pPr>
+      <w:r>
+        <w:separator/>
+      </w:r>
+    </w:p>
+  </w:footnote>
+  <w:footnote w:type="continuationSeparator" w:id="0">
+    <w:p>
+      <w:pPr>
+        <w:spacing w:after="0" w:line="240" w:lineRule="auto"/>
+      </w:pPr>
+      <w:r>
+        <w:continuationSeparator/>
+      </w:r>
+    </w:p>
+  </w:footnote>
+</w:footnotes>
+</file>
+
+<file path=word/header1.xml><?xml version="1.0" encoding="utf-8"?>
+<w:hdr xmlns:wpc="http://schemas.microsoft.com/office/word/2010/wordprocessingCanvas" xmlns:mc="http://schemas.openxmlformats.org/markup-compatibility/2006" xmlns:o="urn:schemas-microsoft-com:office:office" xmlns:r="http://schemas.openxmlformats.org/officeDocument/2006/relationships" xmlns:m="http://schemas.openxmlformats.org/officeDocument/2006/math" xmlns:v="urn:schemas-microsoft-com:vml" xmlns:wp14="http://schemas.microsoft.com/office/word/2010/wordprocessingDrawing" xmlns:wp="http://schemas.openxmlformats.org/drawingml/2006/wordprocessingDrawing" xmlns:w10="urn:schemas-microsoft-com:office:word" xmlns:w="http://schemas.openxmlformats.org/wordprocessingml/2006/main" xmlns:w14="http://schemas.microsoft.com/office/word/2010/wordml" xmlns:w15="http://schemas.microsoft.com/office/word/2012/wordml" xmlns:wpg="http://schemas.microsoft.com/office/word/2010/wordprocessingGroup" xmlns:wpi="http://schemas.microsoft.com/office/word/2010/wordprocessingInk" xmlns:wne="http://schemas.microsoft.com/office/word/2006/wordml" xmlns:wps="http://schemas.microsoft.com/office/word/2010/wordprocessingShape" mc:Ignorable="w14 w15 wp14">
+  <w:p>
+    <w:pPr>
+      <w:pStyle w:val="a3"/>
+    </w:pPr>
+  </w:p>
+</w:hdr>
+</file>
+
+<file path=word/header2.xml><?xml version="1.0" encoding="utf-8"?>
+<w:hdr xmlns:wpc="http://schemas.microsoft.com/office/word/2010/wordprocessingCanvas" xmlns:mc="http://schemas.openxmlformats.org/markup-compatibility/2006" xmlns:o="urn:schemas-microsoft-com:office:office" xmlns:r="http://schemas.openxmlformats.org/officeDocument/2006/relationships" xmlns:m="http://schemas.openxmlformats.org/officeDocument/2006/math" xmlns:v="urn:schemas-microsoft-com:vml" xmlns:wp14="http://schemas.microsoft.com/office/word/2010/wordprocessingDrawing" xmlns:wp="http://schemas.openxmlformats.org/drawingml/2006/wordprocessingDrawing" xmlns:w10="urn:schemas-microsoft-com:office:word" xmlns:w="http://schemas.openxmlformats.org/wordprocessingml/2006/main" xmlns:w14="http://schemas.microsoft.com/office/word/2010/wordml" xmlns:w15="http://schemas.microsoft.com/office/word/2012/wordml" xmlns:wpg="http://schemas.microsoft.com/office/word/2010/wordprocessingGroup" xmlns:wpi="http://schemas.microsoft.com/office/word/2010/wordprocessingInk" xmlns:wne="http://schemas.microsoft.com/office/word/2006/wordml" xmlns:wps="http://schemas.microsoft.com/office/word/2010/wordprocessingShape" mc:Ignorable="w14 w15 wp14">
+  <w:p>
+    <w:pPr>
+      <w:pStyle w:val="a3"/>
+      <w:rPr>
+        <w:lang w:val="en-US"/>
+      </w:rPr>
+    </w:pPr>
+    <w:r>
+      <w:rPr>
+        <w:lang w:val="en-US"/>
+      </w:rPr>
+      <w:t>01.docx</w:t>
+    </w:r>
+    <w:bookmarkStart w:id="0" w:name="_GoBack"/>
+    <w:bookmarkEnd w:id="0"/>
+  </w:p>
+</w:hdr>
+</file>
+
+<file path=word/header3.xml><?xml version="1.0" encoding="utf-8"?>
+<w:hdr xmlns:wpc="http://schemas.microsoft.com/office/word/2010/wordprocessingCanvas" xmlns:mc="http://schemas.openxmlformats.org/markup-compatibility/2006" xmlns:o="urn:schemas-microsoft-com:office:office" xmlns:r="http://schemas.openxmlformats.org/officeDocument/2006/relationships" xmlns:m="http://schemas.openxmlformats.org/officeDocument/2006/math" xmlns:v="urn:schemas-microsoft-com:vml" xmlns:wp14="http://schemas.microsoft.com/office/word/2010/wordprocessingDrawing" xmlns:wp="http://schemas.openxmlformats.org/drawingml/2006/wordprocessingDrawing" xmlns:w10="urn:schemas-microsoft-com:office:word" xmlns:w="http://schemas.openxmlformats.org/wordprocessingml/2006/main" xmlns:w14="http://schemas.microsoft.com/office/word/2010/wordml" xmlns:w15="http://schemas.microsoft.com/office/word/2012/wordml" xmlns:wpg="http://schemas.microsoft.com/office/word/2010/wordprocessingGroup" xmlns:wpi="http://schemas.microsoft.com/office/word/2010/wordprocessingInk" xmlns:wne="http://schemas.microsoft.com/office/word/2006/wordml" xmlns:wps="http://schemas.microsoft.com/office/word/2010/wordprocessingShape" mc:Ignorable="w14 w15 wp14">
+  <w:p>
+    <w:pPr>
+      <w:pStyle w:val="a3"/>
+    </w:pPr>
+  </w:p>
+</w:hdr>
 </file>
 
 <file path=word/styles.xml><?xml version="1.0" encoding="utf-8"?>
@@ -541,6 +666,7 @@
   <w:style w:type="character" w:default="1" w:styleId="a0">
     <w:name w:val="Default Paragraph Font"/>
     <w:uiPriority w:val="1"/>
+    <w:semiHidden/>
     <w:unhideWhenUsed/>
   </w:style>
   <w:style w:type="table" w:default="1" w:styleId="a1">
@@ -576,6 +702,50 @@
       <w:sz w:val="32"/>
       <w:szCs w:val="32"/>
     </w:rPr>
+  </w:style>
+  <w:style w:type="paragraph" w:styleId="a3">
+    <w:name w:val="header"/>
+    <w:basedOn w:val="a"/>
+    <w:link w:val="a4"/>
+    <w:uiPriority w:val="99"/>
+    <w:unhideWhenUsed/>
+    <w:rsid w:val="006F0600"/>
+    <w:pPr>
+      <w:tabs>
+        <w:tab w:val="center" w:pos="4677"/>
+        <w:tab w:val="right" w:pos="9355"/>
+      </w:tabs>
+      <w:spacing w:after="0" w:line="240" w:lineRule="auto"/>
+    </w:pPr>
+  </w:style>
+  <w:style w:type="character" w:customStyle="1" w:styleId="a4">
+    <w:name w:val="Верхний колонтитул Знак"/>
+    <w:basedOn w:val="a0"/>
+    <w:link w:val="a3"/>
+    <w:uiPriority w:val="99"/>
+    <w:rsid w:val="006F0600"/>
+  </w:style>
+  <w:style w:type="paragraph" w:styleId="a5">
+    <w:name w:val="footer"/>
+    <w:basedOn w:val="a"/>
+    <w:link w:val="a6"/>
+    <w:uiPriority w:val="99"/>
+    <w:unhideWhenUsed/>
+    <w:rsid w:val="006F0600"/>
+    <w:pPr>
+      <w:tabs>
+        <w:tab w:val="center" w:pos="4677"/>
+        <w:tab w:val="right" w:pos="9355"/>
+      </w:tabs>
+      <w:spacing w:after="0" w:line="240" w:lineRule="auto"/>
+    </w:pPr>
+  </w:style>
+  <w:style w:type="character" w:customStyle="1" w:styleId="a6">
+    <w:name w:val="Нижний колонтитул Знак"/>
+    <w:basedOn w:val="a0"/>
+    <w:link w:val="a5"/>
+    <w:uiPriority w:val="99"/>
+    <w:rsid w:val="006F0600"/>
   </w:style>
 </w:styles>
 </file>

</xml_diff>